<commit_message>
Adicionando exceções no relatório
</commit_message>
<xml_diff>
--- a/relatorio mc322 - sem uml.docx
+++ b/relatorio mc322 - sem uml.docx
@@ -1323,36 +1323,42 @@
           <w:ilvl w:val="0"/>
           <w:numId w:val="3"/>
         </w:numPr>
-      </w:pPr>
-      <w:proofErr w:type="spellStart"/>
-      <w:r>
-        <w:rPr>
-          <w:b/>
-          <w:bCs/>
+        <w:rPr/>
+      </w:pPr>
+      <w:proofErr w:type="spellStart"/>
+      <w:r>
+        <w:rPr>
+          <w:b w:val="1"/>
+          <w:bCs w:val="1"/>
         </w:rPr>
         <w:t>SpellTypes</w:t>
       </w:r>
       <w:proofErr w:type="spellEnd"/>
       <w:r>
         <w:rPr>
-          <w:b/>
-          <w:bCs/>
+          <w:b w:val="1"/>
+          <w:bCs w:val="1"/>
         </w:rPr>
         <w:t xml:space="preserve"> -</w:t>
       </w:r>
       <w:r>
-        <w:t xml:space="preserve"> </w:t>
-      </w:r>
-      <w:r>
+        <w:rPr/>
+        <w:t xml:space="preserve"> </w:t>
+      </w:r>
+      <w:r>
+        <w:rPr/>
         <w:t>Define os tipos de feitiços existentes no jogo</w:t>
       </w:r>
       <w:r>
-        <w:t xml:space="preserve"> </w:t>
-      </w:r>
-      <w:r>
+        <w:rPr/>
+        <w:t xml:space="preserve"> </w:t>
+      </w:r>
+      <w:r>
+        <w:rPr/>
         <w:t>(suporte, ataque, ataque em area)</w:t>
       </w:r>
       <w:r>
+        <w:rPr/>
         <w:t>.</w:t>
       </w:r>
     </w:p>
@@ -1363,30 +1369,34 @@
           <w:ilvl w:val="0"/>
           <w:numId w:val="3"/>
         </w:numPr>
-      </w:pPr>
-      <w:proofErr w:type="spellStart"/>
-      <w:r>
-        <w:rPr>
-          <w:b/>
-          <w:bCs/>
+        <w:rPr/>
+      </w:pPr>
+      <w:proofErr w:type="spellStart"/>
+      <w:r>
+        <w:rPr>
+          <w:b w:val="1"/>
+          <w:bCs w:val="1"/>
         </w:rPr>
         <w:t>SpellElements</w:t>
       </w:r>
       <w:proofErr w:type="spellEnd"/>
       <w:r>
         <w:rPr>
-          <w:b/>
-          <w:bCs/>
+          <w:b w:val="1"/>
+          <w:bCs w:val="1"/>
         </w:rPr>
         <w:t xml:space="preserve"> –</w:t>
       </w:r>
       <w:r>
+        <w:rPr/>
         <w:t xml:space="preserve"> Define os </w:t>
       </w:r>
       <w:r>
+        <w:rPr/>
         <w:t>possíveis elementos de uma magia</w:t>
       </w:r>
       <w:r>
+        <w:rPr/>
         <w:t xml:space="preserve"> (Água, Terra, Ar e Fogo).</w:t>
       </w:r>
     </w:p>
@@ -1397,45 +1407,54 @@
           <w:ilvl w:val="0"/>
           <w:numId w:val="3"/>
         </w:numPr>
-      </w:pPr>
-      <w:proofErr w:type="spellStart"/>
-      <w:r>
-        <w:rPr>
-          <w:b/>
-          <w:bCs/>
+        <w:rPr/>
+      </w:pPr>
+      <w:proofErr w:type="spellStart"/>
+      <w:r>
+        <w:rPr>
+          <w:b w:val="1"/>
+          <w:bCs w:val="1"/>
         </w:rPr>
         <w:t>ArmorClasses</w:t>
       </w:r>
       <w:proofErr w:type="spellEnd"/>
       <w:r>
         <w:rPr>
-          <w:b/>
-          <w:bCs/>
+          <w:b w:val="1"/>
+          <w:bCs w:val="1"/>
         </w:rPr>
         <w:t xml:space="preserve"> –</w:t>
       </w:r>
       <w:r>
+        <w:rPr/>
         <w:t xml:space="preserve"> Define os tipos de </w:t>
       </w:r>
       <w:r>
+        <w:rPr/>
         <w:t>objetos de defesa</w:t>
       </w:r>
       <w:r>
+        <w:rPr/>
         <w:t xml:space="preserve"> existentes no jogo</w:t>
       </w:r>
       <w:r>
-        <w:t xml:space="preserve"> </w:t>
-      </w:r>
-      <w:r>
+        <w:rPr/>
+        <w:t xml:space="preserve"> </w:t>
+      </w:r>
+      <w:r>
+        <w:rPr/>
         <w:t xml:space="preserve">(Armadura leve, </w:t>
       </w:r>
       <w:r>
+        <w:rPr/>
         <w:t>A</w:t>
       </w:r>
       <w:r>
+        <w:rPr/>
         <w:t>rmadura pesada</w:t>
       </w:r>
       <w:r>
+        <w:rPr/>
         <w:t xml:space="preserve"> e Escudo)</w:t>
       </w:r>
     </w:p>
@@ -1446,33 +1465,38 @@
           <w:ilvl w:val="0"/>
           <w:numId w:val="3"/>
         </w:numPr>
-      </w:pPr>
-      <w:proofErr w:type="spellStart"/>
-      <w:r>
-        <w:rPr>
-          <w:b/>
-          <w:bCs/>
+        <w:rPr/>
+      </w:pPr>
+      <w:proofErr w:type="spellStart"/>
+      <w:r>
+        <w:rPr>
+          <w:b w:val="1"/>
+          <w:bCs w:val="1"/>
         </w:rPr>
         <w:t>WeaponTypes</w:t>
       </w:r>
       <w:proofErr w:type="spellEnd"/>
       <w:r>
-        <w:t xml:space="preserve"> </w:t>
-      </w:r>
-      <w:r>
-        <w:rPr>
-          <w:b/>
-          <w:bCs/>
+        <w:rPr/>
+        <w:t xml:space="preserve"> </w:t>
+      </w:r>
+      <w:r>
+        <w:rPr>
+          <w:b w:val="1"/>
+          <w:bCs w:val="1"/>
         </w:rPr>
         <w:t xml:space="preserve">– </w:t>
       </w:r>
       <w:r>
+        <w:rPr/>
         <w:t>Define os tipos de armas(espadas) existentes no jogo (</w:t>
       </w:r>
       <w:r>
+        <w:rPr/>
         <w:t xml:space="preserve">Adaga, </w:t>
       </w:r>
       <w:r>
+        <w:rPr/>
         <w:t>Espada curta ou Espada longa)</w:t>
       </w:r>
     </w:p>
@@ -1483,27 +1507,30 @@
           <w:ilvl w:val="0"/>
           <w:numId w:val="3"/>
         </w:numPr>
-      </w:pPr>
-      <w:proofErr w:type="spellStart"/>
-      <w:r>
-        <w:rPr>
-          <w:b/>
-          <w:bCs/>
+        <w:rPr/>
+      </w:pPr>
+      <w:proofErr w:type="spellStart"/>
+      <w:r>
+        <w:rPr>
+          <w:b w:val="1"/>
+          <w:bCs w:val="1"/>
         </w:rPr>
         <w:t>WhiteDiceSides</w:t>
       </w:r>
       <w:proofErr w:type="spellEnd"/>
       <w:r>
         <w:rPr>
-          <w:b/>
-          <w:bCs/>
+          <w:b w:val="1"/>
+          <w:bCs w:val="1"/>
         </w:rPr>
         <w:t xml:space="preserve"> –</w:t>
       </w:r>
       <w:r>
+        <w:rPr/>
         <w:t xml:space="preserve"> Define os lados de um dado branco de </w:t>
       </w:r>
       <w:r>
+        <w:rPr/>
         <w:t>combate.</w:t>
       </w:r>
     </w:p>
@@ -1514,35 +1541,37 @@
           <w:ilvl w:val="0"/>
           <w:numId w:val="3"/>
         </w:numPr>
-      </w:pPr>
-      <w:proofErr w:type="spellStart"/>
-      <w:r>
-        <w:rPr>
-          <w:b/>
-          <w:bCs/>
-        </w:rPr>
-        <w:lastRenderedPageBreak/>
+        <w:rPr/>
+      </w:pPr>
+      <w:proofErr w:type="spellStart"/>
+      <w:r>
+        <w:rPr>
+          <w:b w:val="1"/>
+          <w:bCs w:val="1"/>
+        </w:rPr>
         <w:t>GameTypeObjects</w:t>
       </w:r>
       <w:proofErr w:type="spellEnd"/>
       <w:r>
         <w:rPr>
-          <w:b/>
-          <w:bCs/>
-        </w:rPr>
-        <w:t xml:space="preserve"> </w:t>
-      </w:r>
-      <w:r>
-        <w:rPr>
-          <w:b/>
-          <w:bCs/>
+          <w:b w:val="1"/>
+          <w:bCs w:val="1"/>
+        </w:rPr>
+        <w:t xml:space="preserve"> </w:t>
+      </w:r>
+      <w:r>
+        <w:rPr>
+          <w:b w:val="1"/>
+          <w:bCs w:val="1"/>
         </w:rPr>
         <w:t>–</w:t>
       </w:r>
       <w:r>
-        <w:t xml:space="preserve"> </w:t>
-      </w:r>
-      <w:r>
+        <w:rPr/>
+        <w:t xml:space="preserve"> </w:t>
+      </w:r>
+      <w:r>
+        <w:rPr/>
         <w:t>Possui a identificação de todos os objetos contidos no jogo</w:t>
       </w:r>
     </w:p>
@@ -1553,39 +1582,46 @@
           <w:ilvl w:val="0"/>
           <w:numId w:val="3"/>
         </w:numPr>
-      </w:pPr>
-      <w:proofErr w:type="spellStart"/>
-      <w:r>
-        <w:rPr>
-          <w:b/>
-          <w:bCs/>
+        <w:rPr/>
+      </w:pPr>
+      <w:proofErr w:type="spellStart"/>
+      <w:r>
+        <w:rPr>
+          <w:b w:val="1"/>
+          <w:bCs w:val="1"/>
         </w:rPr>
         <w:t>Command</w:t>
       </w:r>
       <w:proofErr w:type="spellEnd"/>
       <w:r>
         <w:rPr>
-          <w:b/>
-          <w:bCs/>
+          <w:b w:val="1"/>
+          <w:bCs w:val="1"/>
         </w:rPr>
         <w:t xml:space="preserve"> –</w:t>
       </w:r>
       <w:r>
+        <w:rPr/>
         <w:t xml:space="preserve"> Define todas as ações que</w:t>
       </w:r>
       <w:r>
+        <w:rPr/>
         <w:t xml:space="preserve"> um personagem pode desempenhar</w:t>
       </w:r>
       <w:r>
+        <w:rPr/>
         <w:t xml:space="preserve">, como direções de movimento, </w:t>
       </w:r>
       <w:r>
+        <w:rPr/>
         <w:t>comando “procurar”, “usar”</w:t>
       </w:r>
       <w:r>
+        <w:rPr/>
         <w:t>, “atacar” e “usar magia”. Adicionalmente pode retornar uma direção aleatoriamente</w:t>
       </w:r>
       <w:r>
+        <w:rPr/>
         <w:t>.</w:t>
       </w:r>
     </w:p>
@@ -1596,27 +1632,30 @@
           <w:ilvl w:val="0"/>
           <w:numId w:val="3"/>
         </w:numPr>
-      </w:pPr>
-      <w:proofErr w:type="spellStart"/>
-      <w:r>
-        <w:rPr>
-          <w:b/>
-          <w:bCs/>
+        <w:rPr/>
+      </w:pPr>
+      <w:proofErr w:type="spellStart"/>
+      <w:r>
+        <w:rPr>
+          <w:b w:val="1"/>
+          <w:bCs w:val="1"/>
         </w:rPr>
         <w:t>PlayableClasses</w:t>
       </w:r>
       <w:proofErr w:type="spellEnd"/>
       <w:r>
         <w:rPr>
-          <w:b/>
-          <w:bCs/>
+          <w:b w:val="1"/>
+          <w:bCs w:val="1"/>
         </w:rPr>
         <w:t xml:space="preserve"> –</w:t>
       </w:r>
       <w:r>
+        <w:rPr/>
         <w:t xml:space="preserve"> Define as classes jogáveis </w:t>
       </w:r>
       <w:r>
+        <w:rPr/>
         <w:t>do jogo, isto é, a classe dos heróis.</w:t>
       </w:r>
     </w:p>
@@ -1627,34 +1666,37 @@
           <w:ilvl w:val="0"/>
           <w:numId w:val="3"/>
         </w:numPr>
-      </w:pPr>
-      <w:proofErr w:type="spellStart"/>
-      <w:r>
-        <w:rPr>
-          <w:b/>
-          <w:bCs/>
+        <w:rPr/>
+      </w:pPr>
+      <w:proofErr w:type="spellStart"/>
+      <w:r>
+        <w:rPr>
+          <w:b w:val="1"/>
+          <w:bCs w:val="1"/>
         </w:rPr>
         <w:t>MapMode</w:t>
       </w:r>
       <w:proofErr w:type="spellEnd"/>
       <w:r>
         <w:rPr>
-          <w:b/>
-          <w:bCs/>
-        </w:rPr>
-        <w:t xml:space="preserve"> </w:t>
-      </w:r>
-      <w:r>
-        <w:rPr>
-          <w:b/>
-          <w:bCs/>
+          <w:b w:val="1"/>
+          <w:bCs w:val="1"/>
+        </w:rPr>
+        <w:t xml:space="preserve"> </w:t>
+      </w:r>
+      <w:r>
+        <w:rPr>
+          <w:b w:val="1"/>
+          <w:bCs w:val="1"/>
         </w:rPr>
         <w:t>–</w:t>
       </w:r>
       <w:r>
-        <w:t xml:space="preserve"> </w:t>
-      </w:r>
-      <w:r>
+        <w:rPr/>
+        <w:t xml:space="preserve"> </w:t>
+      </w:r>
+      <w:r>
+        <w:rPr/>
         <w:t>Define o tipo de carregamento de mapa que deve ser tomado (predefinido ou aleatório).</w:t>
       </w:r>
     </w:p>
@@ -1665,27 +1707,30 @@
           <w:ilvl w:val="0"/>
           <w:numId w:val="3"/>
         </w:numPr>
-      </w:pPr>
-      <w:proofErr w:type="spellStart"/>
-      <w:r>
-        <w:rPr>
-          <w:b/>
-          <w:bCs/>
+        <w:rPr/>
+      </w:pPr>
+      <w:proofErr w:type="spellStart"/>
+      <w:r>
+        <w:rPr>
+          <w:b w:val="1"/>
+          <w:bCs w:val="1"/>
         </w:rPr>
         <w:t>GameMode</w:t>
       </w:r>
       <w:proofErr w:type="spellEnd"/>
       <w:r>
         <w:rPr>
-          <w:b/>
-          <w:bCs/>
+          <w:b w:val="1"/>
+          <w:bCs w:val="1"/>
         </w:rPr>
         <w:t xml:space="preserve"> –</w:t>
       </w:r>
       <w:r>
+        <w:rPr/>
         <w:t xml:space="preserve"> Define as possíveis dificuldades do jogo</w:t>
       </w:r>
       <w:r>
+        <w:rPr/>
         <w:t>, isto é, normal ou difícil.</w:t>
       </w:r>
     </w:p>
@@ -1693,16 +1738,178 @@
       <w:pPr>
         <w:jc w:val="center"/>
         <w:rPr>
-          <w:b/>
-          <w:bCs/>
+          <w:b w:val="1"/>
+          <w:bCs w:val="1"/>
           <w:sz w:val="24"/>
           <w:szCs w:val="24"/>
         </w:rPr>
       </w:pPr>
       <w:r>
         <w:rPr>
-          <w:b/>
-          <w:bCs/>
+          <w:b w:val="1"/>
+          <w:bCs w:val="1"/>
+          <w:sz w:val="24"/>
+          <w:szCs w:val="24"/>
+        </w:rPr>
+        <w:t>Exceções</w:t>
+      </w:r>
+    </w:p>
+    <w:p>
+      <w:pPr>
+        <w:pStyle w:val="PargrafodaLista"/>
+        <w:numPr>
+          <w:ilvl w:val="0"/>
+          <w:numId w:val="3"/>
+        </w:numPr>
+        <w:rPr/>
+      </w:pPr>
+      <w:proofErr w:type="spellStart"/>
+      <w:r>
+        <w:rPr>
+          <w:b w:val="1"/>
+          <w:bCs w:val="1"/>
+        </w:rPr>
+        <w:t>FullInventoryException</w:t>
+      </w:r>
+      <w:proofErr w:type="spellEnd"/>
+      <w:r>
+        <w:rPr>
+          <w:b w:val="1"/>
+          <w:bCs w:val="1"/>
+        </w:rPr>
+        <w:t>-</w:t>
+      </w:r>
+      <w:r>
+        <w:rPr/>
+        <w:t xml:space="preserve"> Exceção lançada quando o inventário do jogador está cheio e ele tenta adicionar alguma coisa.</w:t>
+      </w:r>
+    </w:p>
+    <w:p>
+      <w:pPr>
+        <w:pStyle w:val="PargrafodaLista"/>
+        <w:numPr>
+          <w:ilvl w:val="0"/>
+          <w:numId w:val="3"/>
+        </w:numPr>
+        <w:rPr>
+          <w:rFonts w:ascii="Calibri" w:hAnsi="Calibri" w:eastAsia="Calibri" w:cs="Calibri" w:asciiTheme="minorAscii" w:hAnsiTheme="minorAscii" w:eastAsiaTheme="minorAscii" w:cstheme="minorAscii"/>
+          <w:b w:val="1"/>
+          <w:bCs w:val="1"/>
+          <w:sz w:val="22"/>
+          <w:szCs w:val="22"/>
+        </w:rPr>
+      </w:pPr>
+      <w:proofErr w:type="spellStart"/>
+      <w:r>
+        <w:rPr>
+          <w:b w:val="1"/>
+          <w:bCs w:val="1"/>
+        </w:rPr>
+        <w:t>InsufficientFundsException</w:t>
+      </w:r>
+      <w:proofErr w:type="spellEnd"/>
+      <w:r>
+        <w:rPr>
+          <w:b w:val="1"/>
+          <w:bCs w:val="1"/>
+        </w:rPr>
+        <w:t xml:space="preserve"> –</w:t>
+      </w:r>
+      <w:r>
+        <w:rPr/>
+        <w:t xml:space="preserve"> Exceção lançada quando o jogador não possui saldo suficiente para fazer uma compra.</w:t>
+      </w:r>
+    </w:p>
+    <w:p>
+      <w:pPr>
+        <w:pStyle w:val="PargrafodaLista"/>
+        <w:numPr>
+          <w:ilvl w:val="0"/>
+          <w:numId w:val="3"/>
+        </w:numPr>
+        <w:bidi w:val="0"/>
+        <w:spacing w:before="0" w:beforeAutospacing="off" w:after="0" w:afterAutospacing="off" w:line="259" w:lineRule="auto"/>
+        <w:ind w:left="720" w:right="0" w:hanging="360"/>
+        <w:jc w:val="left"/>
+        <w:rPr>
+          <w:rFonts w:ascii="Calibri" w:hAnsi="Calibri" w:eastAsia="Calibri" w:cs="Calibri" w:asciiTheme="minorAscii" w:hAnsiTheme="minorAscii" w:eastAsiaTheme="minorAscii" w:cstheme="minorAscii"/>
+          <w:b w:val="1"/>
+          <w:bCs w:val="1"/>
+          <w:sz w:val="22"/>
+          <w:szCs w:val="22"/>
+        </w:rPr>
+      </w:pPr>
+      <w:proofErr w:type="spellStart"/>
+      <w:r>
+        <w:rPr>
+          <w:b w:val="1"/>
+          <w:bCs w:val="1"/>
+        </w:rPr>
+        <w:t>InvalidOperationException</w:t>
+      </w:r>
+      <w:proofErr w:type="spellEnd"/>
+      <w:r>
+        <w:rPr>
+          <w:b w:val="1"/>
+          <w:bCs w:val="1"/>
+        </w:rPr>
+        <w:t xml:space="preserve"> –</w:t>
+      </w:r>
+      <w:r>
+        <w:rPr/>
+        <w:t xml:space="preserve"> Exceção lançada quando o jogador tenta realizar uma operação inválida.</w:t>
+      </w:r>
+    </w:p>
+    <w:p>
+      <w:pPr>
+        <w:pStyle w:val="PargrafodaLista"/>
+        <w:numPr>
+          <w:ilvl w:val="0"/>
+          <w:numId w:val="3"/>
+        </w:numPr>
+        <w:rPr>
+          <w:rFonts w:ascii="Calibri" w:hAnsi="Calibri" w:eastAsia="Calibri" w:cs="Calibri" w:asciiTheme="minorAscii" w:hAnsiTheme="minorAscii" w:eastAsiaTheme="minorAscii" w:cstheme="minorAscii"/>
+          <w:b w:val="1"/>
+          <w:bCs w:val="1"/>
+          <w:sz w:val="22"/>
+          <w:szCs w:val="22"/>
+        </w:rPr>
+      </w:pPr>
+      <w:proofErr w:type="spellStart"/>
+      <w:r>
+        <w:rPr>
+          <w:b w:val="1"/>
+          <w:bCs w:val="1"/>
+        </w:rPr>
+        <w:t>InvalidTypeException</w:t>
+      </w:r>
+      <w:proofErr w:type="spellEnd"/>
+      <w:r>
+        <w:rPr>
+          <w:b w:val="1"/>
+          <w:bCs w:val="1"/>
+        </w:rPr>
+        <w:t xml:space="preserve"> – </w:t>
+      </w:r>
+      <w:r>
+        <w:rPr/>
+        <w:t>Exceção lançada quando o usuário tenta criar um objeto com um tipo inváldido.</w:t>
+      </w:r>
+    </w:p>
+    <w:p>
+      <w:pPr>
+        <w:jc w:val="center"/>
+        <w:rPr>
+          <w:b w:val="1"/>
+          <w:bCs w:val="1"/>
+          <w:sz w:val="24"/>
+          <w:szCs w:val="24"/>
+        </w:rPr>
+      </w:pPr>
+      <w:r>
+        <w:rPr>
+          <w:b w:val="1"/>
+          <w:bCs w:val="1"/>
           <w:sz w:val="24"/>
           <w:szCs w:val="24"/>
         </w:rPr>
@@ -2288,7 +2495,7 @@
     </w:p>
     <w:p/>
     <w:sectPr>
-      <w:pgSz w:w="11906" w:h="16838"/>
+      <w:pgSz w:w="11906" w:h="16838" w:orient="portrait"/>
       <w:pgMar w:top="1440" w:right="1440" w:bottom="1440" w:left="1440" w:header="708" w:footer="708" w:gutter="0"/>
       <w:cols w:space="708"/>
       <w:docGrid w:linePitch="360"/>
@@ -2312,7 +2519,7 @@
         <w:ind w:left="720" w:hanging="360"/>
       </w:pPr>
       <w:rPr>
-        <w:rFonts w:ascii="Symbol" w:hAnsi="Symbol" w:hint="default"/>
+        <w:rFonts w:hint="default" w:ascii="Symbol" w:hAnsi="Symbol"/>
       </w:rPr>
     </w:lvl>
     <w:lvl w:ilvl="1" w:tplc="04160003" w:tentative="1">
@@ -2324,7 +2531,7 @@
         <w:ind w:left="1440" w:hanging="360"/>
       </w:pPr>
       <w:rPr>
-        <w:rFonts w:ascii="Courier New" w:hAnsi="Courier New" w:cs="Courier New" w:hint="default"/>
+        <w:rFonts w:hint="default" w:ascii="Courier New" w:hAnsi="Courier New" w:cs="Courier New"/>
       </w:rPr>
     </w:lvl>
     <w:lvl w:ilvl="2" w:tplc="04160005" w:tentative="1">
@@ -2336,7 +2543,7 @@
         <w:ind w:left="2160" w:hanging="360"/>
       </w:pPr>
       <w:rPr>
-        <w:rFonts w:ascii="Wingdings" w:hAnsi="Wingdings" w:hint="default"/>
+        <w:rFonts w:hint="default" w:ascii="Wingdings" w:hAnsi="Wingdings"/>
       </w:rPr>
     </w:lvl>
     <w:lvl w:ilvl="3" w:tplc="04160001" w:tentative="1">
@@ -2348,7 +2555,7 @@
         <w:ind w:left="2880" w:hanging="360"/>
       </w:pPr>
       <w:rPr>
-        <w:rFonts w:ascii="Symbol" w:hAnsi="Symbol" w:hint="default"/>
+        <w:rFonts w:hint="default" w:ascii="Symbol" w:hAnsi="Symbol"/>
       </w:rPr>
     </w:lvl>
     <w:lvl w:ilvl="4" w:tplc="04160003" w:tentative="1">
@@ -2360,7 +2567,7 @@
         <w:ind w:left="3600" w:hanging="360"/>
       </w:pPr>
       <w:rPr>
-        <w:rFonts w:ascii="Courier New" w:hAnsi="Courier New" w:cs="Courier New" w:hint="default"/>
+        <w:rFonts w:hint="default" w:ascii="Courier New" w:hAnsi="Courier New" w:cs="Courier New"/>
       </w:rPr>
     </w:lvl>
     <w:lvl w:ilvl="5" w:tplc="04160005" w:tentative="1">
@@ -2372,7 +2579,7 @@
         <w:ind w:left="4320" w:hanging="360"/>
       </w:pPr>
       <w:rPr>
-        <w:rFonts w:ascii="Wingdings" w:hAnsi="Wingdings" w:hint="default"/>
+        <w:rFonts w:hint="default" w:ascii="Wingdings" w:hAnsi="Wingdings"/>
       </w:rPr>
     </w:lvl>
     <w:lvl w:ilvl="6" w:tplc="04160001" w:tentative="1">
@@ -2384,7 +2591,7 @@
         <w:ind w:left="5040" w:hanging="360"/>
       </w:pPr>
       <w:rPr>
-        <w:rFonts w:ascii="Symbol" w:hAnsi="Symbol" w:hint="default"/>
+        <w:rFonts w:hint="default" w:ascii="Symbol" w:hAnsi="Symbol"/>
       </w:rPr>
     </w:lvl>
     <w:lvl w:ilvl="7" w:tplc="04160003" w:tentative="1">
@@ -2396,7 +2603,7 @@
         <w:ind w:left="5760" w:hanging="360"/>
       </w:pPr>
       <w:rPr>
-        <w:rFonts w:ascii="Courier New" w:hAnsi="Courier New" w:cs="Courier New" w:hint="default"/>
+        <w:rFonts w:hint="default" w:ascii="Courier New" w:hAnsi="Courier New" w:cs="Courier New"/>
       </w:rPr>
     </w:lvl>
     <w:lvl w:ilvl="8" w:tplc="04160005" w:tentative="1">
@@ -2408,7 +2615,7 @@
         <w:ind w:left="6480" w:hanging="360"/>
       </w:pPr>
       <w:rPr>
-        <w:rFonts w:ascii="Wingdings" w:hAnsi="Wingdings" w:hint="default"/>
+        <w:rFonts w:hint="default" w:ascii="Wingdings" w:hAnsi="Wingdings"/>
       </w:rPr>
     </w:lvl>
   </w:abstractNum>
@@ -2425,7 +2632,7 @@
         <w:ind w:left="720" w:hanging="360"/>
       </w:pPr>
       <w:rPr>
-        <w:rFonts w:ascii="Symbol" w:hAnsi="Symbol" w:hint="default"/>
+        <w:rFonts w:hint="default" w:ascii="Symbol" w:hAnsi="Symbol"/>
       </w:rPr>
     </w:lvl>
     <w:lvl w:ilvl="1" w:tplc="04160003" w:tentative="1">
@@ -2437,7 +2644,7 @@
         <w:ind w:left="1440" w:hanging="360"/>
       </w:pPr>
       <w:rPr>
-        <w:rFonts w:ascii="Courier New" w:hAnsi="Courier New" w:cs="Courier New" w:hint="default"/>
+        <w:rFonts w:hint="default" w:ascii="Courier New" w:hAnsi="Courier New" w:cs="Courier New"/>
       </w:rPr>
     </w:lvl>
     <w:lvl w:ilvl="2" w:tplc="04160005" w:tentative="1">
@@ -2449,7 +2656,7 @@
         <w:ind w:left="2160" w:hanging="360"/>
       </w:pPr>
       <w:rPr>
-        <w:rFonts w:ascii="Wingdings" w:hAnsi="Wingdings" w:hint="default"/>
+        <w:rFonts w:hint="default" w:ascii="Wingdings" w:hAnsi="Wingdings"/>
       </w:rPr>
     </w:lvl>
     <w:lvl w:ilvl="3" w:tplc="04160001" w:tentative="1">
@@ -2461,7 +2668,7 @@
         <w:ind w:left="2880" w:hanging="360"/>
       </w:pPr>
       <w:rPr>
-        <w:rFonts w:ascii="Symbol" w:hAnsi="Symbol" w:hint="default"/>
+        <w:rFonts w:hint="default" w:ascii="Symbol" w:hAnsi="Symbol"/>
       </w:rPr>
     </w:lvl>
     <w:lvl w:ilvl="4" w:tplc="04160003" w:tentative="1">
@@ -2473,7 +2680,7 @@
         <w:ind w:left="3600" w:hanging="360"/>
       </w:pPr>
       <w:rPr>
-        <w:rFonts w:ascii="Courier New" w:hAnsi="Courier New" w:cs="Courier New" w:hint="default"/>
+        <w:rFonts w:hint="default" w:ascii="Courier New" w:hAnsi="Courier New" w:cs="Courier New"/>
       </w:rPr>
     </w:lvl>
     <w:lvl w:ilvl="5" w:tplc="04160005" w:tentative="1">
@@ -2485,7 +2692,7 @@
         <w:ind w:left="4320" w:hanging="360"/>
       </w:pPr>
       <w:rPr>
-        <w:rFonts w:ascii="Wingdings" w:hAnsi="Wingdings" w:hint="default"/>
+        <w:rFonts w:hint="default" w:ascii="Wingdings" w:hAnsi="Wingdings"/>
       </w:rPr>
     </w:lvl>
     <w:lvl w:ilvl="6" w:tplc="04160001" w:tentative="1">
@@ -2497,7 +2704,7 @@
         <w:ind w:left="5040" w:hanging="360"/>
       </w:pPr>
       <w:rPr>
-        <w:rFonts w:ascii="Symbol" w:hAnsi="Symbol" w:hint="default"/>
+        <w:rFonts w:hint="default" w:ascii="Symbol" w:hAnsi="Symbol"/>
       </w:rPr>
     </w:lvl>
     <w:lvl w:ilvl="7" w:tplc="04160003" w:tentative="1">
@@ -2509,7 +2716,7 @@
         <w:ind w:left="5760" w:hanging="360"/>
       </w:pPr>
       <w:rPr>
-        <w:rFonts w:ascii="Courier New" w:hAnsi="Courier New" w:cs="Courier New" w:hint="default"/>
+        <w:rFonts w:hint="default" w:ascii="Courier New" w:hAnsi="Courier New" w:cs="Courier New"/>
       </w:rPr>
     </w:lvl>
     <w:lvl w:ilvl="8" w:tplc="04160005" w:tentative="1">
@@ -2521,7 +2728,7 @@
         <w:ind w:left="6480" w:hanging="360"/>
       </w:pPr>
       <w:rPr>
-        <w:rFonts w:ascii="Wingdings" w:hAnsi="Wingdings" w:hint="default"/>
+        <w:rFonts w:hint="default" w:ascii="Wingdings" w:hAnsi="Wingdings"/>
       </w:rPr>
     </w:lvl>
   </w:abstractNum>
@@ -2538,7 +2745,7 @@
         <w:ind w:left="720" w:hanging="360"/>
       </w:pPr>
       <w:rPr>
-        <w:rFonts w:ascii="Symbol" w:hAnsi="Symbol" w:hint="default"/>
+        <w:rFonts w:hint="default" w:ascii="Symbol" w:hAnsi="Symbol"/>
       </w:rPr>
     </w:lvl>
     <w:lvl w:ilvl="1" w:tplc="04160003" w:tentative="1">
@@ -2550,7 +2757,7 @@
         <w:ind w:left="1440" w:hanging="360"/>
       </w:pPr>
       <w:rPr>
-        <w:rFonts w:ascii="Courier New" w:hAnsi="Courier New" w:cs="Courier New" w:hint="default"/>
+        <w:rFonts w:hint="default" w:ascii="Courier New" w:hAnsi="Courier New" w:cs="Courier New"/>
       </w:rPr>
     </w:lvl>
     <w:lvl w:ilvl="2" w:tplc="04160005" w:tentative="1">
@@ -2562,7 +2769,7 @@
         <w:ind w:left="2160" w:hanging="360"/>
       </w:pPr>
       <w:rPr>
-        <w:rFonts w:ascii="Wingdings" w:hAnsi="Wingdings" w:hint="default"/>
+        <w:rFonts w:hint="default" w:ascii="Wingdings" w:hAnsi="Wingdings"/>
       </w:rPr>
     </w:lvl>
     <w:lvl w:ilvl="3" w:tplc="04160001" w:tentative="1">
@@ -2574,7 +2781,7 @@
         <w:ind w:left="2880" w:hanging="360"/>
       </w:pPr>
       <w:rPr>
-        <w:rFonts w:ascii="Symbol" w:hAnsi="Symbol" w:hint="default"/>
+        <w:rFonts w:hint="default" w:ascii="Symbol" w:hAnsi="Symbol"/>
       </w:rPr>
     </w:lvl>
     <w:lvl w:ilvl="4" w:tplc="04160003" w:tentative="1">
@@ -2586,7 +2793,7 @@
         <w:ind w:left="3600" w:hanging="360"/>
       </w:pPr>
       <w:rPr>
-        <w:rFonts w:ascii="Courier New" w:hAnsi="Courier New" w:cs="Courier New" w:hint="default"/>
+        <w:rFonts w:hint="default" w:ascii="Courier New" w:hAnsi="Courier New" w:cs="Courier New"/>
       </w:rPr>
     </w:lvl>
     <w:lvl w:ilvl="5" w:tplc="04160005" w:tentative="1">
@@ -2598,7 +2805,7 @@
         <w:ind w:left="4320" w:hanging="360"/>
       </w:pPr>
       <w:rPr>
-        <w:rFonts w:ascii="Wingdings" w:hAnsi="Wingdings" w:hint="default"/>
+        <w:rFonts w:hint="default" w:ascii="Wingdings" w:hAnsi="Wingdings"/>
       </w:rPr>
     </w:lvl>
     <w:lvl w:ilvl="6" w:tplc="04160001" w:tentative="1">
@@ -2610,7 +2817,7 @@
         <w:ind w:left="5040" w:hanging="360"/>
       </w:pPr>
       <w:rPr>
-        <w:rFonts w:ascii="Symbol" w:hAnsi="Symbol" w:hint="default"/>
+        <w:rFonts w:hint="default" w:ascii="Symbol" w:hAnsi="Symbol"/>
       </w:rPr>
     </w:lvl>
     <w:lvl w:ilvl="7" w:tplc="04160003" w:tentative="1">
@@ -2622,7 +2829,7 @@
         <w:ind w:left="5760" w:hanging="360"/>
       </w:pPr>
       <w:rPr>
-        <w:rFonts w:ascii="Courier New" w:hAnsi="Courier New" w:cs="Courier New" w:hint="default"/>
+        <w:rFonts w:hint="default" w:ascii="Courier New" w:hAnsi="Courier New" w:cs="Courier New"/>
       </w:rPr>
     </w:lvl>
     <w:lvl w:ilvl="8" w:tplc="04160005" w:tentative="1">
@@ -2634,7 +2841,7 @@
         <w:ind w:left="6480" w:hanging="360"/>
       </w:pPr>
       <w:rPr>
-        <w:rFonts w:ascii="Wingdings" w:hAnsi="Wingdings" w:hint="default"/>
+        <w:rFonts w:hint="default" w:ascii="Wingdings" w:hAnsi="Wingdings"/>
       </w:rPr>
     </w:lvl>
   </w:abstractNum>
@@ -2655,7 +2862,7 @@
   <w:docDefaults>
     <w:rPrDefault>
       <w:rPr>
-        <w:rFonts w:asciiTheme="minorHAnsi" w:eastAsiaTheme="minorEastAsia" w:hAnsiTheme="minorHAnsi" w:cstheme="minorBidi"/>
+        <w:rFonts w:asciiTheme="minorHAnsi" w:hAnsiTheme="minorHAnsi" w:eastAsiaTheme="minorEastAsia" w:cstheme="minorBidi"/>
         <w:sz w:val="22"/>
         <w:szCs w:val="22"/>
         <w:lang w:val="pt-BR" w:eastAsia="ja-JP" w:bidi="ar-SA"/>
@@ -2670,14 +2877,14 @@
   <w:latentStyles w:defLockedState="0" w:defUIPriority="99" w:defSemiHidden="0" w:defUnhideWhenUsed="0" w:defQFormat="0" w:count="376">
     <w:lsdException w:name="Normal" w:uiPriority="0" w:qFormat="1"/>
     <w:lsdException w:name="heading 1" w:uiPriority="9" w:qFormat="1"/>
-    <w:lsdException w:name="heading 2" w:semiHidden="1" w:uiPriority="9" w:unhideWhenUsed="1" w:qFormat="1"/>
-    <w:lsdException w:name="heading 3" w:semiHidden="1" w:uiPriority="9" w:unhideWhenUsed="1" w:qFormat="1"/>
-    <w:lsdException w:name="heading 4" w:semiHidden="1" w:uiPriority="9" w:unhideWhenUsed="1" w:qFormat="1"/>
-    <w:lsdException w:name="heading 5" w:semiHidden="1" w:uiPriority="9" w:unhideWhenUsed="1" w:qFormat="1"/>
-    <w:lsdException w:name="heading 6" w:semiHidden="1" w:uiPriority="9" w:unhideWhenUsed="1" w:qFormat="1"/>
-    <w:lsdException w:name="heading 7" w:semiHidden="1" w:uiPriority="9" w:unhideWhenUsed="1" w:qFormat="1"/>
-    <w:lsdException w:name="heading 8" w:semiHidden="1" w:uiPriority="9" w:unhideWhenUsed="1" w:qFormat="1"/>
-    <w:lsdException w:name="heading 9" w:semiHidden="1" w:uiPriority="9" w:unhideWhenUsed="1" w:qFormat="1"/>
+    <w:lsdException w:name="heading 2" w:uiPriority="9" w:semiHidden="1" w:unhideWhenUsed="1" w:qFormat="1"/>
+    <w:lsdException w:name="heading 3" w:uiPriority="9" w:semiHidden="1" w:unhideWhenUsed="1" w:qFormat="1"/>
+    <w:lsdException w:name="heading 4" w:uiPriority="9" w:semiHidden="1" w:unhideWhenUsed="1" w:qFormat="1"/>
+    <w:lsdException w:name="heading 5" w:uiPriority="9" w:semiHidden="1" w:unhideWhenUsed="1" w:qFormat="1"/>
+    <w:lsdException w:name="heading 6" w:uiPriority="9" w:semiHidden="1" w:unhideWhenUsed="1" w:qFormat="1"/>
+    <w:lsdException w:name="heading 7" w:uiPriority="9" w:semiHidden="1" w:unhideWhenUsed="1" w:qFormat="1"/>
+    <w:lsdException w:name="heading 8" w:uiPriority="9" w:semiHidden="1" w:unhideWhenUsed="1" w:qFormat="1"/>
+    <w:lsdException w:name="heading 9" w:uiPriority="9" w:semiHidden="1" w:unhideWhenUsed="1" w:qFormat="1"/>
     <w:lsdException w:name="index 1" w:semiHidden="1" w:unhideWhenUsed="1"/>
     <w:lsdException w:name="index 2" w:semiHidden="1" w:unhideWhenUsed="1"/>
     <w:lsdException w:name="index 3" w:semiHidden="1" w:unhideWhenUsed="1"/>
@@ -2687,22 +2894,22 @@
     <w:lsdException w:name="index 7" w:semiHidden="1" w:unhideWhenUsed="1"/>
     <w:lsdException w:name="index 8" w:semiHidden="1" w:unhideWhenUsed="1"/>
     <w:lsdException w:name="index 9" w:semiHidden="1" w:unhideWhenUsed="1"/>
-    <w:lsdException w:name="toc 1" w:semiHidden="1" w:uiPriority="39" w:unhideWhenUsed="1"/>
-    <w:lsdException w:name="toc 2" w:semiHidden="1" w:uiPriority="39" w:unhideWhenUsed="1"/>
-    <w:lsdException w:name="toc 3" w:semiHidden="1" w:uiPriority="39" w:unhideWhenUsed="1"/>
-    <w:lsdException w:name="toc 4" w:semiHidden="1" w:uiPriority="39" w:unhideWhenUsed="1"/>
-    <w:lsdException w:name="toc 5" w:semiHidden="1" w:uiPriority="39" w:unhideWhenUsed="1"/>
-    <w:lsdException w:name="toc 6" w:semiHidden="1" w:uiPriority="39" w:unhideWhenUsed="1"/>
-    <w:lsdException w:name="toc 7" w:semiHidden="1" w:uiPriority="39" w:unhideWhenUsed="1"/>
-    <w:lsdException w:name="toc 8" w:semiHidden="1" w:uiPriority="39" w:unhideWhenUsed="1"/>
-    <w:lsdException w:name="toc 9" w:semiHidden="1" w:uiPriority="39" w:unhideWhenUsed="1"/>
+    <w:lsdException w:name="toc 1" w:uiPriority="39" w:semiHidden="1" w:unhideWhenUsed="1"/>
+    <w:lsdException w:name="toc 2" w:uiPriority="39" w:semiHidden="1" w:unhideWhenUsed="1"/>
+    <w:lsdException w:name="toc 3" w:uiPriority="39" w:semiHidden="1" w:unhideWhenUsed="1"/>
+    <w:lsdException w:name="toc 4" w:uiPriority="39" w:semiHidden="1" w:unhideWhenUsed="1"/>
+    <w:lsdException w:name="toc 5" w:uiPriority="39" w:semiHidden="1" w:unhideWhenUsed="1"/>
+    <w:lsdException w:name="toc 6" w:uiPriority="39" w:semiHidden="1" w:unhideWhenUsed="1"/>
+    <w:lsdException w:name="toc 7" w:uiPriority="39" w:semiHidden="1" w:unhideWhenUsed="1"/>
+    <w:lsdException w:name="toc 8" w:uiPriority="39" w:semiHidden="1" w:unhideWhenUsed="1"/>
+    <w:lsdException w:name="toc 9" w:uiPriority="39" w:semiHidden="1" w:unhideWhenUsed="1"/>
     <w:lsdException w:name="Normal Indent" w:semiHidden="1" w:unhideWhenUsed="1"/>
     <w:lsdException w:name="footnote text" w:semiHidden="1" w:unhideWhenUsed="1"/>
     <w:lsdException w:name="annotation text" w:semiHidden="1" w:unhideWhenUsed="1"/>
     <w:lsdException w:name="header" w:semiHidden="1" w:unhideWhenUsed="1"/>
     <w:lsdException w:name="footer" w:semiHidden="1" w:unhideWhenUsed="1"/>
     <w:lsdException w:name="index heading" w:semiHidden="1" w:unhideWhenUsed="1"/>
-    <w:lsdException w:name="caption" w:semiHidden="1" w:uiPriority="35" w:unhideWhenUsed="1" w:qFormat="1"/>
+    <w:lsdException w:name="caption" w:uiPriority="35" w:semiHidden="1" w:unhideWhenUsed="1" w:qFormat="1"/>
     <w:lsdException w:name="table of figures" w:semiHidden="1" w:unhideWhenUsed="1"/>
     <w:lsdException w:name="envelope address" w:semiHidden="1" w:unhideWhenUsed="1"/>
     <w:lsdException w:name="envelope return" w:semiHidden="1" w:unhideWhenUsed="1"/>
@@ -2733,7 +2940,7 @@
     <w:lsdException w:name="Title" w:uiPriority="10" w:qFormat="1"/>
     <w:lsdException w:name="Closing" w:semiHidden="1" w:unhideWhenUsed="1"/>
     <w:lsdException w:name="Signature" w:semiHidden="1" w:unhideWhenUsed="1"/>
-    <w:lsdException w:name="Default Paragraph Font" w:semiHidden="1" w:uiPriority="1" w:unhideWhenUsed="1"/>
+    <w:lsdException w:name="Default Paragraph Font" w:uiPriority="1" w:semiHidden="1" w:unhideWhenUsed="1"/>
     <w:lsdException w:name="Body Text" w:semiHidden="1" w:unhideWhenUsed="1"/>
     <w:lsdException w:name="Body Text Indent" w:semiHidden="1" w:unhideWhenUsed="1"/>
     <w:lsdException w:name="List Continue" w:semiHidden="1" w:unhideWhenUsed="1"/>
@@ -2933,8 +3140,8 @@
     <w:lsdException w:name="Subtle Reference" w:uiPriority="31" w:qFormat="1"/>
     <w:lsdException w:name="Intense Reference" w:uiPriority="32" w:qFormat="1"/>
     <w:lsdException w:name="Book Title" w:uiPriority="33" w:qFormat="1"/>
-    <w:lsdException w:name="Bibliography" w:semiHidden="1" w:uiPriority="37" w:unhideWhenUsed="1"/>
-    <w:lsdException w:name="TOC Heading" w:semiHidden="1" w:uiPriority="39" w:unhideWhenUsed="1" w:qFormat="1"/>
+    <w:lsdException w:name="Bibliography" w:uiPriority="37" w:semiHidden="1" w:unhideWhenUsed="1"/>
+    <w:lsdException w:name="TOC Heading" w:uiPriority="39" w:semiHidden="1" w:unhideWhenUsed="1" w:qFormat="1"/>
     <w:lsdException w:name="Plain Table 1" w:uiPriority="41"/>
     <w:lsdException w:name="Plain Table 2" w:uiPriority="42"/>
     <w:lsdException w:name="Plain Table 3" w:uiPriority="43"/>
@@ -3045,17 +3252,17 @@
     <w:lsdException w:name="Unresolved Mention" w:semiHidden="1" w:unhideWhenUsed="1"/>
     <w:lsdException w:name="Smart Link" w:semiHidden="1" w:unhideWhenUsed="1"/>
   </w:latentStyles>
-  <w:style w:type="paragraph" w:default="1" w:styleId="Normal">
+  <w:style w:type="paragraph" w:styleId="Normal" w:default="1">
     <w:name w:val="Normal"/>
     <w:qFormat/>
   </w:style>
-  <w:style w:type="character" w:default="1" w:styleId="Fontepargpadro">
+  <w:style w:type="character" w:styleId="Fontepargpadro" w:default="1">
     <w:name w:val="Default Paragraph Font"/>
     <w:uiPriority w:val="1"/>
     <w:semiHidden/>
     <w:unhideWhenUsed/>
   </w:style>
-  <w:style w:type="table" w:default="1" w:styleId="Tabelanormal">
+  <w:style w:type="table" w:styleId="Tabelanormal" w:default="1">
     <w:name w:val="Normal Table"/>
     <w:uiPriority w:val="99"/>
     <w:semiHidden/>
@@ -3070,7 +3277,7 @@
       </w:tblCellMar>
     </w:tblPr>
   </w:style>
-  <w:style w:type="numbering" w:default="1" w:styleId="Semlista">
+  <w:style w:type="numbering" w:styleId="Semlista" w:default="1">
     <w:name w:val="No List"/>
     <w:uiPriority w:val="99"/>
     <w:semiHidden/>
@@ -3087,7 +3294,7 @@
       <w:contextualSpacing/>
     </w:pPr>
   </w:style>
-  <w:style w:type="character" w:customStyle="1" w:styleId="nje5zd">
+  <w:style w:type="character" w:styleId="nje5zd" w:customStyle="1">
     <w:name w:val="nje5zd"/>
     <w:basedOn w:val="Fontepargpadro"/>
     <w:rsid w:val="00CA3FF5"/>

</xml_diff>